<commit_message>
Updated competition section in proposal
</commit_message>
<xml_diff>
--- a/documents/ProjectProposal.docx
+++ b/documents/ProjectProposal.docx
@@ -1,6 +1,6 @@
 
 <file path=word/document.xml><?xml version="1.0" encoding="utf-8"?>
-<w:document xmlns:wpc="http://schemas.microsoft.com/office/word/2010/wordprocessingCanvas" xmlns:mc="http://schemas.openxmlformats.org/markup-compatibility/2006" xmlns:o="urn:schemas-microsoft-com:office:office" xmlns:r="http://schemas.openxmlformats.org/officeDocument/2006/relationships" xmlns:m="http://schemas.openxmlformats.org/officeDocument/2006/math" xmlns:v="urn:schemas-microsoft-com:vml" xmlns:wp14="http://schemas.microsoft.com/office/word/2010/wordprocessingDrawing" xmlns:wp="http://schemas.openxmlformats.org/drawingml/2006/wordprocessingDrawing" xmlns:w10="urn:schemas-microsoft-com:office:word" xmlns:w="http://schemas.openxmlformats.org/wordprocessingml/2006/main" xmlns:w14="http://schemas.microsoft.com/office/word/2010/wordml" xmlns:wpg="http://schemas.microsoft.com/office/word/2010/wordprocessingGroup" xmlns:wpi="http://schemas.microsoft.com/office/word/2010/wordprocessingInk" xmlns:wne="http://schemas.microsoft.com/office/word/2006/wordml" xmlns:wps="http://schemas.microsoft.com/office/word/2010/wordprocessingShape" mc:Ignorable="w14 wp14">
+<w:document xmlns:ve="http://schemas.openxmlformats.org/markup-compatibility/2006" xmlns:o="urn:schemas-microsoft-com:office:office" xmlns:r="http://schemas.openxmlformats.org/officeDocument/2006/relationships" xmlns:m="http://schemas.openxmlformats.org/officeDocument/2006/math" xmlns:v="urn:schemas-microsoft-com:vml" xmlns:wp="http://schemas.openxmlformats.org/drawingml/2006/wordprocessingDrawing" xmlns:w10="urn:schemas-microsoft-com:office:word" xmlns:w="http://schemas.openxmlformats.org/wordprocessingml/2006/main" xmlns:wne="http://schemas.microsoft.com/office/word/2006/wordml">
   <w:body>
     <w:p>
       <w:pPr>
@@ -129,15 +129,7 @@
           <w:sz w:val="24"/>
           <w:szCs w:val="24"/>
         </w:rPr>
-        <w:t xml:space="preserve">.  It </w:t>
-      </w:r>
-      <w:proofErr w:type="gramStart"/>
-      <w:r>
-        <w:rPr>
-          <w:sz w:val="24"/>
-          <w:szCs w:val="24"/>
-        </w:rPr>
-        <w:t xml:space="preserve">could </w:t>
+        <w:t xml:space="preserve">.  It could </w:t>
       </w:r>
       <w:r>
         <w:rPr>
@@ -151,15 +143,7 @@
           <w:sz w:val="24"/>
           <w:szCs w:val="24"/>
         </w:rPr>
-        <w:t>be used</w:t>
-      </w:r>
-      <w:proofErr w:type="gramEnd"/>
-      <w:r>
-        <w:rPr>
-          <w:sz w:val="24"/>
-          <w:szCs w:val="24"/>
-        </w:rPr>
-        <w:t xml:space="preserve"> </w:t>
+        <w:t xml:space="preserve">be used </w:t>
       </w:r>
       <w:r>
         <w:rPr>
@@ -208,23 +192,7 @@
           <w:sz w:val="24"/>
           <w:szCs w:val="24"/>
         </w:rPr>
-        <w:t xml:space="preserve">In order to meet this need we plan to create an anonymous communication network that </w:t>
-      </w:r>
-      <w:proofErr w:type="gramStart"/>
-      <w:r>
-        <w:rPr>
-          <w:sz w:val="24"/>
-          <w:szCs w:val="24"/>
-        </w:rPr>
-        <w:t>is based</w:t>
-      </w:r>
-      <w:proofErr w:type="gramEnd"/>
-      <w:r>
-        <w:rPr>
-          <w:sz w:val="24"/>
-          <w:szCs w:val="24"/>
-        </w:rPr>
-        <w:t xml:space="preserve"> upon the popular IRC protocol.</w:t>
+        <w:t>In order to meet this need we plan to create an anonymous communication network that is based upon the popular IRC protocol.</w:t>
       </w:r>
       <w:r>
         <w:rPr>
@@ -364,23 +332,7 @@
           <w:sz w:val="24"/>
           <w:szCs w:val="24"/>
         </w:rPr>
-        <w:t xml:space="preserve">  Since people </w:t>
-      </w:r>
-      <w:proofErr w:type="gramStart"/>
-      <w:r>
-        <w:rPr>
-          <w:sz w:val="24"/>
-          <w:szCs w:val="24"/>
-        </w:rPr>
-        <w:t>can be identified</w:t>
-      </w:r>
-      <w:proofErr w:type="gramEnd"/>
-      <w:r>
-        <w:rPr>
-          <w:sz w:val="24"/>
-          <w:szCs w:val="24"/>
-        </w:rPr>
-        <w:t xml:space="preserve"> in this method, we will need to research ways to circumvent this.</w:t>
+        <w:t xml:space="preserve">  Since people can be identified in this method, we will need to research ways to circumvent this.</w:t>
       </w:r>
       <w:r>
         <w:rPr>
@@ -496,100 +448,7 @@
           <w:sz w:val="24"/>
           <w:szCs w:val="24"/>
         </w:rPr>
-        <w:t>The idea of an anonymous communication system is not anything new, and</w:t>
-      </w:r>
-      <w:r>
-        <w:rPr>
-          <w:sz w:val="24"/>
-          <w:szCs w:val="24"/>
-        </w:rPr>
-        <w:t xml:space="preserve"> there</w:t>
-      </w:r>
-      <w:r>
-        <w:rPr>
-          <w:sz w:val="24"/>
-          <w:szCs w:val="24"/>
-        </w:rPr>
-        <w:t xml:space="preserve"> have been numerous attempts to implement one.</w:t>
-      </w:r>
-      <w:r>
-        <w:rPr>
-          <w:sz w:val="24"/>
-          <w:szCs w:val="24"/>
-        </w:rPr>
-        <w:t xml:space="preserve"> The Invisible Internet Project (I2P) con</w:t>
-      </w:r>
-      <w:r>
-        <w:rPr>
-          <w:sz w:val="24"/>
-          <w:szCs w:val="24"/>
-        </w:rPr>
-        <w:t>tains an anonymous IRC protocol; h</w:t>
-      </w:r>
-      <w:r>
-        <w:rPr>
-          <w:sz w:val="24"/>
-          <w:szCs w:val="24"/>
-        </w:rPr>
-        <w:t>owever</w:t>
-      </w:r>
-      <w:r>
-        <w:rPr>
-          <w:sz w:val="24"/>
-          <w:szCs w:val="24"/>
-        </w:rPr>
-        <w:t>,</w:t>
-      </w:r>
-      <w:r>
-        <w:rPr>
-          <w:sz w:val="24"/>
-          <w:szCs w:val="24"/>
-        </w:rPr>
-        <w:t xml:space="preserve"> I2P focuses more </w:t>
-      </w:r>
-      <w:proofErr w:type="gramStart"/>
-      <w:r>
-        <w:rPr>
-          <w:sz w:val="24"/>
-          <w:szCs w:val="24"/>
-        </w:rPr>
-        <w:t>on an overall anonymous communication systems</w:t>
-      </w:r>
-      <w:proofErr w:type="gramEnd"/>
-      <w:r>
-        <w:rPr>
-          <w:sz w:val="24"/>
-          <w:szCs w:val="24"/>
-        </w:rPr>
-        <w:t>, where</w:t>
-      </w:r>
-      <w:r>
-        <w:rPr>
-          <w:sz w:val="24"/>
-          <w:szCs w:val="24"/>
-        </w:rPr>
-        <w:t>as</w:t>
-      </w:r>
-      <w:r>
-        <w:rPr>
-          <w:sz w:val="24"/>
-          <w:szCs w:val="24"/>
-        </w:rPr>
-        <w:t xml:space="preserve"> we are just focusing on a</w:t>
-      </w:r>
-      <w:r>
-        <w:rPr>
-          <w:sz w:val="24"/>
-          <w:szCs w:val="24"/>
-        </w:rPr>
-        <w:t xml:space="preserve"> standalone</w:t>
-      </w:r>
-      <w:r>
-        <w:rPr>
-          <w:sz w:val="24"/>
-          <w:szCs w:val="24"/>
-        </w:rPr>
-        <w:t xml:space="preserve"> communication program. </w:t>
+        <w:t xml:space="preserve">The idea of an anonymous communication network is not new, however our </w:t>
       </w:r>
       <w:proofErr w:type="spellStart"/>
       <w:r>
@@ -597,6 +456,38 @@
           <w:sz w:val="24"/>
           <w:szCs w:val="24"/>
         </w:rPr>
+        <w:t>Anonychat</w:t>
+      </w:r>
+      <w:proofErr w:type="spellEnd"/>
+      <w:r>
+        <w:rPr>
+          <w:sz w:val="24"/>
+          <w:szCs w:val="24"/>
+        </w:rPr>
+        <w:t xml:space="preserve"> will still bring together a combination of things that does not currently exist on other products. Some anonymous communications include the Invisible Internet Project (I2P), an ongoing effort to build a free, open source, and anonymous internet. I2P includes a system to allow anonymous IRC communication, by simply allowing standard IRC protocol over the I2P network. Since I2P is designed at the network layer, it does restrict compatibility to only those on the I2P network to maintain anonymity, whereas </w:t>
+      </w:r>
+      <w:proofErr w:type="spellStart"/>
+      <w:r>
+        <w:rPr>
+          <w:sz w:val="24"/>
+          <w:szCs w:val="24"/>
+        </w:rPr>
+        <w:t>Anonychat’s</w:t>
+      </w:r>
+      <w:proofErr w:type="spellEnd"/>
+      <w:r>
+        <w:rPr>
+          <w:sz w:val="24"/>
+          <w:szCs w:val="24"/>
+        </w:rPr>
+        <w:t xml:space="preserve"> restrictions are to the application itself. Users will be able connect across any existing communication network. </w:t>
+      </w:r>
+      <w:proofErr w:type="spellStart"/>
+      <w:r>
+        <w:rPr>
+          <w:sz w:val="24"/>
+          <w:szCs w:val="24"/>
+        </w:rPr>
         <w:t>Freenode</w:t>
       </w:r>
       <w:proofErr w:type="spellEnd"/>
@@ -605,37 +496,14 @@
           <w:sz w:val="24"/>
           <w:szCs w:val="24"/>
         </w:rPr>
-        <w:t xml:space="preserve"> is another anonymous IRC</w:t>
-      </w:r>
-      <w:r>
-        <w:rPr>
-          <w:sz w:val="24"/>
-          <w:szCs w:val="24"/>
-        </w:rPr>
-        <w:t xml:space="preserve"> </w:t>
-      </w:r>
-      <w:proofErr w:type="gramStart"/>
-      <w:r>
-        <w:rPr>
-          <w:sz w:val="24"/>
-          <w:szCs w:val="24"/>
-        </w:rPr>
-        <w:t>system</w:t>
-      </w:r>
-      <w:r>
-        <w:rPr>
-          <w:sz w:val="24"/>
-          <w:szCs w:val="24"/>
-        </w:rPr>
-        <w:t>,</w:t>
-      </w:r>
-      <w:proofErr w:type="gramEnd"/>
-      <w:r>
-        <w:rPr>
-          <w:sz w:val="24"/>
-          <w:szCs w:val="24"/>
-        </w:rPr>
-        <w:t xml:space="preserve"> however </w:t>
+        <w:t xml:space="preserve"> is an example of IRC using the standard protocol with SSL encryption to </w:t>
+      </w:r>
+      <w:r>
+        <w:rPr>
+          <w:sz w:val="24"/>
+          <w:szCs w:val="24"/>
+        </w:rPr>
+        <w:t xml:space="preserve">ensure anonymity. </w:t>
       </w:r>
       <w:proofErr w:type="spellStart"/>
       <w:r>
@@ -651,7 +519,7 @@
           <w:sz w:val="24"/>
           <w:szCs w:val="24"/>
         </w:rPr>
-        <w:t xml:space="preserve"> still makes use of a centralized server, and uses SSL encryption rather than distribution for anonymity. A few others exists as well, such as </w:t>
+        <w:t xml:space="preserve">, being an IRC protocol, still will have direct connections that can indicate relations between users, while our </w:t>
       </w:r>
       <w:proofErr w:type="spellStart"/>
       <w:r>
@@ -659,6 +527,108 @@
           <w:sz w:val="24"/>
           <w:szCs w:val="24"/>
         </w:rPr>
+        <w:t>Anonychat</w:t>
+      </w:r>
+      <w:proofErr w:type="spellEnd"/>
+      <w:r>
+        <w:rPr>
+          <w:sz w:val="24"/>
+          <w:szCs w:val="24"/>
+        </w:rPr>
+        <w:t xml:space="preserve"> will implement a method to </w:t>
+      </w:r>
+      <w:r>
+        <w:rPr>
+          <w:sz w:val="24"/>
+          <w:szCs w:val="24"/>
+        </w:rPr>
+        <w:t>obfuscate</w:t>
+      </w:r>
+      <w:r>
+        <w:rPr>
+          <w:sz w:val="24"/>
+          <w:szCs w:val="24"/>
+        </w:rPr>
+        <w:t xml:space="preserve"> intended targets of messages. In </w:t>
+      </w:r>
+      <w:r>
+        <w:rPr>
+          <w:sz w:val="24"/>
+          <w:szCs w:val="24"/>
+        </w:rPr>
+        <w:lastRenderedPageBreak/>
+        <w:t xml:space="preserve">addition, </w:t>
+      </w:r>
+      <w:proofErr w:type="spellStart"/>
+      <w:r>
+        <w:rPr>
+          <w:sz w:val="24"/>
+          <w:szCs w:val="24"/>
+        </w:rPr>
+        <w:t>Anonychat</w:t>
+      </w:r>
+      <w:proofErr w:type="spellEnd"/>
+      <w:r>
+        <w:rPr>
+          <w:sz w:val="24"/>
+          <w:szCs w:val="24"/>
+        </w:rPr>
+        <w:t xml:space="preserve"> aims to be more directly peer to peer, requiring a central server only for initial connections to the </w:t>
+      </w:r>
+      <w:proofErr w:type="spellStart"/>
+      <w:r>
+        <w:rPr>
+          <w:sz w:val="24"/>
+          <w:szCs w:val="24"/>
+        </w:rPr>
+        <w:t>Anonychat</w:t>
+      </w:r>
+      <w:proofErr w:type="spellEnd"/>
+      <w:r>
+        <w:rPr>
+          <w:sz w:val="24"/>
+          <w:szCs w:val="24"/>
+        </w:rPr>
+        <w:t xml:space="preserve"> network. </w:t>
+      </w:r>
+      <w:proofErr w:type="spellStart"/>
+      <w:r>
+        <w:rPr>
+          <w:sz w:val="24"/>
+          <w:szCs w:val="24"/>
+        </w:rPr>
+        <w:t>Competiton</w:t>
+      </w:r>
+      <w:proofErr w:type="spellEnd"/>
+      <w:r>
+        <w:rPr>
+          <w:sz w:val="24"/>
+          <w:szCs w:val="24"/>
+        </w:rPr>
+        <w:t xml:space="preserve"> also extends to peer to peer style communication network Skype, which uses a similar connection system we intend to implement (a central server to start, then p2p communication afterwards). A key difference between Skype and </w:t>
+      </w:r>
+      <w:proofErr w:type="spellStart"/>
+      <w:r>
+        <w:rPr>
+          <w:sz w:val="24"/>
+          <w:szCs w:val="24"/>
+        </w:rPr>
+        <w:t>Anonychat</w:t>
+      </w:r>
+      <w:proofErr w:type="spellEnd"/>
+      <w:r>
+        <w:rPr>
+          <w:sz w:val="24"/>
+          <w:szCs w:val="24"/>
+        </w:rPr>
+        <w:t xml:space="preserve"> is that Skype’s main focus is not anonymity, and uses P2P connections in a more direct method. Some projects in the IRC field, such as </w:t>
+      </w:r>
+      <w:proofErr w:type="spellStart"/>
+      <w:r>
+        <w:rPr>
+          <w:sz w:val="24"/>
+          <w:szCs w:val="24"/>
+        </w:rPr>
         <w:t>Quassel</w:t>
       </w:r>
       <w:proofErr w:type="spellEnd"/>
@@ -667,7 +637,30 @@
           <w:sz w:val="24"/>
           <w:szCs w:val="24"/>
         </w:rPr>
-        <w:t xml:space="preserve"> and Rust, however these projects are no longer under active development and have taken different approaches.</w:t>
+        <w:t xml:space="preserve"> and Rust, are more direct competition in anonymity, but do not use the P2P connectivity we will attempt. Overall, our metric for success will be if </w:t>
+      </w:r>
+      <w:proofErr w:type="spellStart"/>
+      <w:r>
+        <w:rPr>
+          <w:sz w:val="24"/>
+          <w:szCs w:val="24"/>
+        </w:rPr>
+        <w:t>Anonychat</w:t>
+      </w:r>
+      <w:proofErr w:type="spellEnd"/>
+      <w:r>
+        <w:rPr>
+          <w:sz w:val="24"/>
+          <w:szCs w:val="24"/>
+        </w:rPr>
+        <w:t xml:space="preserve"> is able to reliably send messages through the distributed system with minimal chance for the messages to directly connect users</w:t>
+      </w:r>
+      <w:r>
+        <w:rPr>
+          <w:sz w:val="24"/>
+          <w:szCs w:val="24"/>
+        </w:rPr>
+        <w:t>.</w:t>
       </w:r>
     </w:p>
     <w:sectPr>
@@ -681,7 +674,7 @@
 </file>
 
 <file path=word/styles.xml><?xml version="1.0" encoding="utf-8"?>
-<w:styles xmlns:mc="http://schemas.openxmlformats.org/markup-compatibility/2006" xmlns:r="http://schemas.openxmlformats.org/officeDocument/2006/relationships" xmlns:w="http://schemas.openxmlformats.org/wordprocessingml/2006/main" xmlns:w14="http://schemas.microsoft.com/office/word/2010/wordml" mc:Ignorable="w14">
+<w:styles xmlns:r="http://schemas.openxmlformats.org/officeDocument/2006/relationships" xmlns:w="http://schemas.openxmlformats.org/wordprocessingml/2006/main">
   <w:docDefaults>
     <w:rPrDefault>
       <w:rPr>
@@ -839,6 +832,7 @@
   <w:style w:type="paragraph" w:default="1" w:styleId="Normal">
     <w:name w:val="Normal"/>
     <w:qFormat/>
+    <w:rsid w:val="00AE53C4"/>
   </w:style>
   <w:style w:type="character" w:default="1" w:styleId="DefaultParagraphFont">
     <w:name w:val="Default Paragraph Font"/>
@@ -851,6 +845,7 @@
     <w:uiPriority w:val="99"/>
     <w:semiHidden/>
     <w:unhideWhenUsed/>
+    <w:qFormat/>
     <w:tblPr>
       <w:tblInd w:w="0" w:type="dxa"/>
       <w:tblCellMar>
@@ -1315,7 +1310,7 @@
   <a:extraClrSchemeLst/>
   <a:extLst>
     <a:ext uri="{05A4C25C-085E-4340-85A3-A5531E510DB2}">
-      <thm15:themeFamily xmlns="" xmlns:thm15="http://schemas.microsoft.com/office/thememl/2012/main" name="Office Theme" id="{62F939B6-93AF-4DB8-9C6B-D6C7DFDC589F}" vid="{4A3C46E8-61CC-4603-A589-7422A47A8E4A}"/>
+      <thm15:themeFamily xmlns:thm15="http://schemas.microsoft.com/office/thememl/2012/main" xmlns="" name="Office Theme" id="{62F939B6-93AF-4DB8-9C6B-D6C7DFDC589F}" vid="{4A3C46E8-61CC-4603-A589-7422A47A8E4A}"/>
     </a:ext>
   </a:extLst>
 </a:theme>

</xml_diff>

<commit_message>
Forgot a few files. NOW everything is in the right spot
</commit_message>
<xml_diff>
--- a/documents/ProjectProposal.docx
+++ b/documents/ProjectProposal.docx
@@ -4,7 +4,9 @@
   <w:body>
     <w:p>
       <w:pPr>
-        <w:rPr>
+        <w:spacing w:after="120" w:line="360" w:lineRule="auto"/>
+        <w:rPr>
+          <w:rFonts w:ascii="Times New Roman" w:hAnsi="Times New Roman" w:cs="Times New Roman"/>
           <w:b/>
           <w:sz w:val="24"/>
           <w:szCs w:val="24"/>
@@ -12,249 +14,713 @@
       </w:pPr>
       <w:r>
         <w:rPr>
+          <w:rFonts w:ascii="Times New Roman" w:hAnsi="Times New Roman" w:cs="Times New Roman"/>
           <w:b/>
           <w:sz w:val="24"/>
           <w:szCs w:val="24"/>
         </w:rPr>
         <w:t>Team 17 Project Proposal</w:t>
       </w:r>
-    </w:p>
-    <w:p>
-      <w:r>
-        <w:t>Ben Korza</w:t>
-      </w:r>
-    </w:p>
-    <w:p>
-      <w:r>
-        <w:t>Mark Fitzgibbon</w:t>
-      </w:r>
-    </w:p>
-    <w:p>
-      <w:r>
-        <w:t>Mitchell Caisse</w:t>
-      </w:r>
+      <w:r>
+        <w:rPr>
+          <w:rFonts w:ascii="Times New Roman" w:hAnsi="Times New Roman" w:cs="Times New Roman"/>
+          <w:b/>
+          <w:sz w:val="24"/>
+          <w:szCs w:val="24"/>
+        </w:rPr>
+        <w:t xml:space="preserve">, </w:t>
+      </w:r>
+      <w:proofErr w:type="spellStart"/>
+      <w:r>
+        <w:rPr>
+          <w:rFonts w:ascii="Times New Roman" w:hAnsi="Times New Roman" w:cs="Times New Roman"/>
+          <w:b/>
+          <w:sz w:val="24"/>
+          <w:szCs w:val="24"/>
+        </w:rPr>
+        <w:t>Anonychat</w:t>
+      </w:r>
+      <w:proofErr w:type="spellEnd"/>
     </w:p>
     <w:p>
       <w:pPr>
-        <w:rPr>
-          <w:b/>
+        <w:spacing w:after="120" w:line="360" w:lineRule="auto"/>
+        <w:rPr>
+          <w:rFonts w:ascii="Times New Roman" w:hAnsi="Times New Roman" w:cs="Times New Roman"/>
         </w:rPr>
       </w:pPr>
       <w:r>
         <w:rPr>
-          <w:b/>
-        </w:rPr>
-        <w:t>Need:</w:t>
-      </w:r>
+          <w:rFonts w:ascii="Times New Roman" w:hAnsi="Times New Roman" w:cs="Times New Roman"/>
+        </w:rPr>
+        <w:t>Ben Korza</w:t>
+      </w:r>
+      <w:r>
+        <w:rPr>
+          <w:rFonts w:ascii="Times New Roman" w:hAnsi="Times New Roman" w:cs="Times New Roman"/>
+        </w:rPr>
+        <w:t xml:space="preserve">, </w:t>
+      </w:r>
+      <w:r>
+        <w:rPr>
+          <w:rFonts w:ascii="Times New Roman" w:hAnsi="Times New Roman" w:cs="Times New Roman"/>
+        </w:rPr>
+        <w:t>Mark Fitzgibbon</w:t>
+      </w:r>
+      <w:r>
+        <w:rPr>
+          <w:rFonts w:ascii="Times New Roman" w:hAnsi="Times New Roman" w:cs="Times New Roman"/>
+        </w:rPr>
+        <w:t xml:space="preserve">, </w:t>
+      </w:r>
+      <w:r>
+        <w:rPr>
+          <w:rFonts w:ascii="Times New Roman" w:hAnsi="Times New Roman" w:cs="Times New Roman"/>
+        </w:rPr>
+        <w:t xml:space="preserve">Mitchell </w:t>
+      </w:r>
+      <w:proofErr w:type="spellStart"/>
+      <w:r>
+        <w:rPr>
+          <w:rFonts w:ascii="Times New Roman" w:hAnsi="Times New Roman" w:cs="Times New Roman"/>
+        </w:rPr>
+        <w:t>Caisse</w:t>
+      </w:r>
+      <w:proofErr w:type="spellEnd"/>
     </w:p>
     <w:p>
       <w:pPr>
-        <w:spacing w:line="480" w:lineRule="auto"/>
-        <w:ind w:firstLine="720"/>
-        <w:rPr>
-          <w:sz w:val="24"/>
-          <w:szCs w:val="24"/>
+        <w:spacing w:after="120" w:line="360" w:lineRule="auto"/>
+        <w:rPr>
+          <w:rFonts w:ascii="Times New Roman" w:hAnsi="Times New Roman" w:cs="Times New Roman"/>
+          <w:b/>
         </w:rPr>
       </w:pPr>
       <w:r>
         <w:rPr>
-          <w:sz w:val="24"/>
-          <w:szCs w:val="24"/>
-        </w:rPr>
-        <w:t>As government spying and censorship becomes more common and/or well known it becomes harder to communicate without fear of</w:t>
-      </w:r>
-      <w:r>
-        <w:rPr>
-          <w:sz w:val="24"/>
-          <w:szCs w:val="24"/>
-        </w:rPr>
-        <w:t xml:space="preserve"> prying eyes</w:t>
-      </w:r>
-      <w:r>
-        <w:rPr>
-          <w:sz w:val="24"/>
-          <w:szCs w:val="24"/>
-        </w:rPr>
-        <w:t xml:space="preserve">. This creates a need for a communication network in which its user can feel confident that their identities will remain unknown and </w:t>
-      </w:r>
-      <w:r>
-        <w:rPr>
-          <w:sz w:val="24"/>
-          <w:szCs w:val="24"/>
-        </w:rPr>
-        <w:t xml:space="preserve">that </w:t>
-      </w:r>
-      <w:r>
-        <w:rPr>
-          <w:sz w:val="24"/>
-          <w:szCs w:val="24"/>
-        </w:rPr>
-        <w:t xml:space="preserve">they are able to speak freely without fear of prosecution. This </w:t>
-      </w:r>
-      <w:r>
-        <w:rPr>
-          <w:sz w:val="24"/>
-          <w:szCs w:val="24"/>
-        </w:rPr>
-        <w:t>could</w:t>
-      </w:r>
-      <w:r>
-        <w:rPr>
-          <w:sz w:val="24"/>
-          <w:szCs w:val="24"/>
-        </w:rPr>
-        <w:t xml:space="preserve"> be especially useful</w:t>
-      </w:r>
-      <w:r>
-        <w:rPr>
-          <w:sz w:val="24"/>
-          <w:szCs w:val="24"/>
-        </w:rPr>
-        <w:t xml:space="preserve"> in protecting one’s conversations from eavesdroppers</w:t>
-      </w:r>
-      <w:r>
-        <w:rPr>
-          <w:sz w:val="24"/>
-          <w:szCs w:val="24"/>
-        </w:rPr>
-        <w:t xml:space="preserve">.  It could </w:t>
-      </w:r>
-      <w:r>
-        <w:rPr>
-          <w:sz w:val="24"/>
-          <w:szCs w:val="24"/>
-        </w:rPr>
-        <w:t xml:space="preserve">even </w:t>
-      </w:r>
-      <w:r>
-        <w:rPr>
-          <w:sz w:val="24"/>
-          <w:szCs w:val="24"/>
-        </w:rPr>
-        <w:t xml:space="preserve">be used </w:t>
-      </w:r>
-      <w:r>
-        <w:rPr>
-          <w:sz w:val="24"/>
-          <w:szCs w:val="24"/>
-        </w:rPr>
-        <w:t>in</w:t>
-      </w:r>
-      <w:r>
-        <w:rPr>
-          <w:sz w:val="24"/>
-          <w:szCs w:val="24"/>
-        </w:rPr>
-        <w:t xml:space="preserve"> organizing protests against corrupt powers.</w:t>
+          <w:rFonts w:ascii="Times New Roman" w:hAnsi="Times New Roman" w:cs="Times New Roman"/>
+          <w:b/>
+        </w:rPr>
+        <w:t>Need:</w:t>
       </w:r>
     </w:p>
     <w:p>
       <w:pPr>
-        <w:spacing w:line="480" w:lineRule="auto"/>
-        <w:rPr>
-          <w:b/>
+        <w:spacing w:after="120" w:line="360" w:lineRule="auto"/>
+        <w:ind w:firstLine="720"/>
+        <w:rPr>
+          <w:rFonts w:ascii="Times New Roman" w:hAnsi="Times New Roman" w:cs="Times New Roman"/>
           <w:sz w:val="24"/>
           <w:szCs w:val="24"/>
         </w:rPr>
       </w:pPr>
       <w:r>
         <w:rPr>
-          <w:b/>
-          <w:sz w:val="24"/>
-          <w:szCs w:val="24"/>
-        </w:rPr>
-        <w:t>Approach:</w:t>
+          <w:rFonts w:ascii="Times New Roman" w:hAnsi="Times New Roman" w:cs="Times New Roman"/>
+          <w:sz w:val="24"/>
+          <w:szCs w:val="24"/>
+        </w:rPr>
+        <w:t>Many internet users</w:t>
+      </w:r>
+      <w:r>
+        <w:rPr>
+          <w:rFonts w:ascii="Times New Roman" w:hAnsi="Times New Roman" w:cs="Times New Roman"/>
+          <w:sz w:val="24"/>
+          <w:szCs w:val="24"/>
+        </w:rPr>
+        <w:t xml:space="preserve"> desire</w:t>
+      </w:r>
+      <w:r>
+        <w:rPr>
+          <w:rFonts w:ascii="Times New Roman" w:hAnsi="Times New Roman" w:cs="Times New Roman"/>
+          <w:sz w:val="24"/>
+          <w:szCs w:val="24"/>
+        </w:rPr>
+        <w:t xml:space="preserve"> </w:t>
+      </w:r>
+      <w:r>
+        <w:rPr>
+          <w:rFonts w:ascii="Times New Roman" w:hAnsi="Times New Roman" w:cs="Times New Roman"/>
+          <w:sz w:val="24"/>
+          <w:szCs w:val="24"/>
+        </w:rPr>
+        <w:t>a means of communication that guarantees</w:t>
+      </w:r>
+      <w:r>
+        <w:rPr>
+          <w:rFonts w:ascii="Times New Roman" w:hAnsi="Times New Roman" w:cs="Times New Roman"/>
+          <w:sz w:val="24"/>
+          <w:szCs w:val="24"/>
+        </w:rPr>
+        <w:t xml:space="preserve"> privacy</w:t>
+      </w:r>
+      <w:r>
+        <w:rPr>
+          <w:rFonts w:ascii="Times New Roman" w:hAnsi="Times New Roman" w:cs="Times New Roman"/>
+          <w:sz w:val="24"/>
+          <w:szCs w:val="24"/>
+        </w:rPr>
+        <w:t xml:space="preserve"> </w:t>
+      </w:r>
+      <w:r>
+        <w:rPr>
+          <w:rFonts w:ascii="Times New Roman" w:hAnsi="Times New Roman" w:cs="Times New Roman"/>
+          <w:sz w:val="24"/>
+          <w:szCs w:val="24"/>
+        </w:rPr>
+        <w:t xml:space="preserve">so that they can be confident their identities will remain unknown and their messages will be safe from prying eyes.  This </w:t>
+      </w:r>
+      <w:r>
+        <w:rPr>
+          <w:rFonts w:ascii="Times New Roman" w:hAnsi="Times New Roman" w:cs="Times New Roman"/>
+          <w:sz w:val="24"/>
+          <w:szCs w:val="24"/>
+        </w:rPr>
+        <w:t>is especially the case nowadays as public concern</w:t>
+      </w:r>
+      <w:r>
+        <w:rPr>
+          <w:rFonts w:ascii="Times New Roman" w:hAnsi="Times New Roman" w:cs="Times New Roman"/>
+          <w:sz w:val="24"/>
+          <w:szCs w:val="24"/>
+        </w:rPr>
+        <w:t xml:space="preserve"> increases</w:t>
+      </w:r>
+      <w:r>
+        <w:rPr>
+          <w:rFonts w:ascii="Times New Roman" w:hAnsi="Times New Roman" w:cs="Times New Roman"/>
+          <w:sz w:val="24"/>
+          <w:szCs w:val="24"/>
+        </w:rPr>
+        <w:t xml:space="preserve"> about </w:t>
+      </w:r>
+      <w:r>
+        <w:rPr>
+          <w:rFonts w:ascii="Times New Roman" w:hAnsi="Times New Roman" w:cs="Times New Roman"/>
+          <w:sz w:val="24"/>
+          <w:szCs w:val="24"/>
+        </w:rPr>
+        <w:t xml:space="preserve">organizations </w:t>
+      </w:r>
+      <w:r>
+        <w:rPr>
+          <w:rFonts w:ascii="Times New Roman" w:hAnsi="Times New Roman" w:cs="Times New Roman"/>
+          <w:sz w:val="24"/>
+          <w:szCs w:val="24"/>
+        </w:rPr>
+        <w:t>spying on users in</w:t>
+      </w:r>
+      <w:r>
+        <w:rPr>
+          <w:rFonts w:ascii="Times New Roman" w:hAnsi="Times New Roman" w:cs="Times New Roman"/>
+          <w:sz w:val="24"/>
+          <w:szCs w:val="24"/>
+        </w:rPr>
+        <w:t xml:space="preserve"> both foreign and domestic networks</w:t>
+      </w:r>
+      <w:r>
+        <w:rPr>
+          <w:rFonts w:ascii="Times New Roman" w:hAnsi="Times New Roman" w:cs="Times New Roman"/>
+          <w:sz w:val="24"/>
+          <w:szCs w:val="24"/>
+        </w:rPr>
+        <w:t>.</w:t>
+      </w:r>
+      <w:r>
+        <w:rPr>
+          <w:rFonts w:ascii="Times New Roman" w:hAnsi="Times New Roman" w:cs="Times New Roman"/>
+          <w:sz w:val="24"/>
+          <w:szCs w:val="24"/>
+        </w:rPr>
+        <w:t xml:space="preserve">  PRISM stands out amongst </w:t>
+      </w:r>
+      <w:r>
+        <w:rPr>
+          <w:rFonts w:ascii="Times New Roman" w:hAnsi="Times New Roman" w:cs="Times New Roman"/>
+          <w:sz w:val="24"/>
+          <w:szCs w:val="24"/>
+        </w:rPr>
+        <w:t>cases</w:t>
+      </w:r>
+      <w:r>
+        <w:rPr>
+          <w:rFonts w:ascii="Times New Roman" w:hAnsi="Times New Roman" w:cs="Times New Roman"/>
+          <w:sz w:val="24"/>
+          <w:szCs w:val="24"/>
+        </w:rPr>
+        <w:t xml:space="preserve"> of spying</w:t>
+      </w:r>
+      <w:r>
+        <w:rPr>
+          <w:rFonts w:ascii="Times New Roman" w:hAnsi="Times New Roman" w:cs="Times New Roman"/>
+          <w:sz w:val="24"/>
+          <w:szCs w:val="24"/>
+        </w:rPr>
+        <w:t>, as here the NSA collaborated with companies like Google and</w:t>
+      </w:r>
+      <w:r>
+        <w:rPr>
+          <w:rFonts w:ascii="Times New Roman" w:hAnsi="Times New Roman" w:cs="Times New Roman"/>
+          <w:sz w:val="24"/>
+          <w:szCs w:val="24"/>
+        </w:rPr>
+        <w:t xml:space="preserve"> Microsoft</w:t>
+      </w:r>
+      <w:r>
+        <w:rPr>
+          <w:rFonts w:ascii="Times New Roman" w:hAnsi="Times New Roman" w:cs="Times New Roman"/>
+          <w:sz w:val="24"/>
+          <w:szCs w:val="24"/>
+        </w:rPr>
+        <w:t xml:space="preserve"> to collect data from their unsuspecting </w:t>
+      </w:r>
+      <w:bookmarkStart w:id="0" w:name="_GoBack"/>
+      <w:bookmarkEnd w:id="0"/>
+      <w:r>
+        <w:rPr>
+          <w:rFonts w:ascii="Times New Roman" w:hAnsi="Times New Roman" w:cs="Times New Roman"/>
+          <w:sz w:val="24"/>
+          <w:szCs w:val="24"/>
+        </w:rPr>
+        <w:t>users.</w:t>
+      </w:r>
+      <w:r>
+        <w:rPr>
+          <w:rFonts w:ascii="Times New Roman" w:hAnsi="Times New Roman" w:cs="Times New Roman"/>
+          <w:sz w:val="24"/>
+          <w:szCs w:val="24"/>
+        </w:rPr>
+        <w:t xml:space="preserve"> </w:t>
+      </w:r>
+      <w:r>
+        <w:rPr>
+          <w:rFonts w:ascii="Times New Roman" w:hAnsi="Times New Roman" w:cs="Times New Roman"/>
+          <w:sz w:val="24"/>
+          <w:szCs w:val="24"/>
+        </w:rPr>
+        <w:t xml:space="preserve"> O</w:t>
+      </w:r>
+      <w:r>
+        <w:rPr>
+          <w:rFonts w:ascii="Times New Roman" w:hAnsi="Times New Roman" w:cs="Times New Roman"/>
+          <w:sz w:val="24"/>
+          <w:szCs w:val="24"/>
+        </w:rPr>
+        <w:t xml:space="preserve">ther companies, such as Facebook, have been accused of buying and selling user information.  </w:t>
+      </w:r>
+      <w:r>
+        <w:rPr>
+          <w:rFonts w:ascii="Times New Roman" w:hAnsi="Times New Roman" w:cs="Times New Roman"/>
+          <w:sz w:val="24"/>
+          <w:szCs w:val="24"/>
+        </w:rPr>
+        <w:t>Therefore, t</w:t>
+      </w:r>
+      <w:r>
+        <w:rPr>
+          <w:rFonts w:ascii="Times New Roman" w:hAnsi="Times New Roman" w:cs="Times New Roman"/>
+          <w:sz w:val="24"/>
+          <w:szCs w:val="24"/>
+        </w:rPr>
+        <w:t xml:space="preserve">his </w:t>
+      </w:r>
+      <w:r>
+        <w:rPr>
+          <w:rFonts w:ascii="Times New Roman" w:hAnsi="Times New Roman" w:cs="Times New Roman"/>
+          <w:sz w:val="24"/>
+          <w:szCs w:val="24"/>
+        </w:rPr>
+        <w:t xml:space="preserve">user </w:t>
+      </w:r>
+      <w:r>
+        <w:rPr>
+          <w:rFonts w:ascii="Times New Roman" w:hAnsi="Times New Roman" w:cs="Times New Roman"/>
+          <w:sz w:val="24"/>
+          <w:szCs w:val="24"/>
+        </w:rPr>
+        <w:t>demand</w:t>
+      </w:r>
+      <w:r>
+        <w:rPr>
+          <w:rFonts w:ascii="Times New Roman" w:hAnsi="Times New Roman" w:cs="Times New Roman"/>
+          <w:sz w:val="24"/>
+          <w:szCs w:val="24"/>
+        </w:rPr>
+        <w:t xml:space="preserve"> for anonymity </w:t>
+      </w:r>
+      <w:r>
+        <w:rPr>
+          <w:rFonts w:ascii="Times New Roman" w:hAnsi="Times New Roman" w:cs="Times New Roman"/>
+          <w:sz w:val="24"/>
+          <w:szCs w:val="24"/>
+        </w:rPr>
+        <w:t xml:space="preserve">should come as no surprise.  The issue </w:t>
+      </w:r>
+      <w:r>
+        <w:rPr>
+          <w:rFonts w:ascii="Times New Roman" w:hAnsi="Times New Roman" w:cs="Times New Roman"/>
+          <w:sz w:val="24"/>
+          <w:szCs w:val="24"/>
+        </w:rPr>
+        <w:t xml:space="preserve">could </w:t>
+      </w:r>
+      <w:r>
+        <w:rPr>
+          <w:rFonts w:ascii="Times New Roman" w:hAnsi="Times New Roman" w:cs="Times New Roman"/>
+          <w:sz w:val="24"/>
+          <w:szCs w:val="24"/>
+        </w:rPr>
+        <w:t xml:space="preserve">also </w:t>
+      </w:r>
+      <w:r>
+        <w:rPr>
+          <w:rFonts w:ascii="Times New Roman" w:hAnsi="Times New Roman" w:cs="Times New Roman"/>
+          <w:sz w:val="24"/>
+          <w:szCs w:val="24"/>
+        </w:rPr>
+        <w:t xml:space="preserve">be important </w:t>
+      </w:r>
+      <w:r>
+        <w:rPr>
+          <w:rFonts w:ascii="Times New Roman" w:hAnsi="Times New Roman" w:cs="Times New Roman"/>
+          <w:sz w:val="24"/>
+          <w:szCs w:val="24"/>
+        </w:rPr>
+        <w:t>among people who work at corporations</w:t>
+      </w:r>
+      <w:r>
+        <w:rPr>
+          <w:rFonts w:ascii="Times New Roman" w:hAnsi="Times New Roman" w:cs="Times New Roman"/>
+          <w:sz w:val="24"/>
+          <w:szCs w:val="24"/>
+        </w:rPr>
+        <w:t xml:space="preserve"> as well, considering</w:t>
+      </w:r>
+      <w:r>
+        <w:rPr>
+          <w:rFonts w:ascii="Times New Roman" w:hAnsi="Times New Roman" w:cs="Times New Roman"/>
+          <w:sz w:val="24"/>
+          <w:szCs w:val="24"/>
+        </w:rPr>
+        <w:t xml:space="preserve"> packet sniffe</w:t>
+      </w:r>
+      <w:r>
+        <w:rPr>
+          <w:rFonts w:ascii="Times New Roman" w:hAnsi="Times New Roman" w:cs="Times New Roman"/>
+          <w:sz w:val="24"/>
+          <w:szCs w:val="24"/>
+        </w:rPr>
+        <w:t>rs or other external programs can</w:t>
+      </w:r>
+      <w:r>
+        <w:rPr>
+          <w:rFonts w:ascii="Times New Roman" w:hAnsi="Times New Roman" w:cs="Times New Roman"/>
+          <w:sz w:val="24"/>
+          <w:szCs w:val="24"/>
+        </w:rPr>
+        <w:t xml:space="preserve"> be used to intercept messages and</w:t>
+      </w:r>
+      <w:r>
+        <w:rPr>
+          <w:rFonts w:ascii="Times New Roman" w:hAnsi="Times New Roman" w:cs="Times New Roman"/>
+          <w:sz w:val="24"/>
+          <w:szCs w:val="24"/>
+        </w:rPr>
+        <w:t xml:space="preserve"> identify </w:t>
+      </w:r>
+      <w:r>
+        <w:rPr>
+          <w:rFonts w:ascii="Times New Roman" w:hAnsi="Times New Roman" w:cs="Times New Roman"/>
+          <w:sz w:val="24"/>
+          <w:szCs w:val="24"/>
+        </w:rPr>
+        <w:t>information about them</w:t>
+      </w:r>
+      <w:r>
+        <w:rPr>
+          <w:rFonts w:ascii="Times New Roman" w:hAnsi="Times New Roman" w:cs="Times New Roman"/>
+          <w:sz w:val="24"/>
+          <w:szCs w:val="24"/>
+        </w:rPr>
+        <w:t xml:space="preserve">.  </w:t>
+      </w:r>
+      <w:r>
+        <w:rPr>
+          <w:rFonts w:ascii="Times New Roman" w:hAnsi="Times New Roman" w:cs="Times New Roman"/>
+          <w:sz w:val="24"/>
+          <w:szCs w:val="24"/>
+        </w:rPr>
+        <w:t xml:space="preserve">Our </w:t>
+      </w:r>
+      <w:proofErr w:type="spellStart"/>
+      <w:r>
+        <w:rPr>
+          <w:rFonts w:ascii="Times New Roman" w:hAnsi="Times New Roman" w:cs="Times New Roman"/>
+          <w:sz w:val="24"/>
+          <w:szCs w:val="24"/>
+        </w:rPr>
+        <w:t>Anonychat</w:t>
+      </w:r>
+      <w:proofErr w:type="spellEnd"/>
+      <w:r>
+        <w:rPr>
+          <w:rFonts w:ascii="Times New Roman" w:hAnsi="Times New Roman" w:cs="Times New Roman"/>
+          <w:sz w:val="24"/>
+          <w:szCs w:val="24"/>
+        </w:rPr>
+        <w:t xml:space="preserve"> will attempt to res</w:t>
+      </w:r>
+      <w:r>
+        <w:rPr>
+          <w:rFonts w:ascii="Times New Roman" w:hAnsi="Times New Roman" w:cs="Times New Roman"/>
+          <w:sz w:val="24"/>
+          <w:szCs w:val="24"/>
+        </w:rPr>
+        <w:t>olve this need by</w:t>
+      </w:r>
+      <w:r>
+        <w:rPr>
+          <w:rFonts w:ascii="Times New Roman" w:hAnsi="Times New Roman" w:cs="Times New Roman"/>
+          <w:sz w:val="24"/>
+          <w:szCs w:val="24"/>
+        </w:rPr>
+        <w:t xml:space="preserve"> implementing a system </w:t>
+      </w:r>
+      <w:r>
+        <w:rPr>
+          <w:rFonts w:ascii="Times New Roman" w:hAnsi="Times New Roman" w:cs="Times New Roman"/>
+          <w:sz w:val="24"/>
+          <w:szCs w:val="24"/>
+        </w:rPr>
+        <w:t>in which packets can neither be read from external programs nor traced with certainty.</w:t>
       </w:r>
     </w:p>
     <w:p>
       <w:pPr>
-        <w:spacing w:line="480" w:lineRule="auto"/>
-        <w:ind w:firstLine="720"/>
-        <w:rPr>
+        <w:spacing w:after="120" w:line="360" w:lineRule="auto"/>
+        <w:rPr>
+          <w:rFonts w:ascii="Times New Roman" w:hAnsi="Times New Roman" w:cs="Times New Roman"/>
+          <w:b/>
           <w:sz w:val="24"/>
           <w:szCs w:val="24"/>
         </w:rPr>
       </w:pPr>
       <w:r>
         <w:rPr>
-          <w:sz w:val="24"/>
-          <w:szCs w:val="24"/>
-        </w:rPr>
-        <w:t xml:space="preserve">In order to meet this need </w:t>
-      </w:r>
-      <w:r>
-        <w:rPr>
-          <w:sz w:val="24"/>
-          <w:szCs w:val="24"/>
-        </w:rPr>
-        <w:t>we plan to create a communication network that will allow users to communicate anonymously and securely. In order to accomplish this we will create a distributed platform that allows users to do this. This platform will also involve a centralized name server which will assist users in determining its peers in the network. When a client first starts it will connect to the name server to determine its currently online peers. Once the client has its peers it will be able to communicate with others by using distributed messaging.</w:t>
+          <w:rFonts w:ascii="Times New Roman" w:hAnsi="Times New Roman" w:cs="Times New Roman"/>
+          <w:b/>
+          <w:sz w:val="24"/>
+          <w:szCs w:val="24"/>
+        </w:rPr>
+        <w:t>Approach:</w:t>
       </w:r>
     </w:p>
     <w:p>
       <w:pPr>
-        <w:spacing w:line="480" w:lineRule="auto"/>
+        <w:spacing w:line="360" w:lineRule="auto"/>
         <w:ind w:firstLine="720"/>
         <w:rPr>
+          <w:rFonts w:ascii="Times New Roman" w:hAnsi="Times New Roman" w:cs="Times New Roman"/>
           <w:sz w:val="24"/>
           <w:szCs w:val="24"/>
         </w:rPr>
       </w:pPr>
       <w:r>
         <w:rPr>
-          <w:sz w:val="24"/>
-          <w:szCs w:val="24"/>
-        </w:rPr>
-        <w:t xml:space="preserve">In order to keep message contents secret and the source and destination of the message anonymous, messages will be encrypted and bounced amongst peers. To send a message the client will first encrypt the message with the client it wishes to talk to’s public key. It will then broadcast the message to a set of its peers. The peer that receives it will determine </w:t>
-      </w:r>
-      <w:r>
-        <w:rPr>
-          <w:sz w:val="24"/>
-          <w:szCs w:val="24"/>
-        </w:rPr>
-        <w:lastRenderedPageBreak/>
-        <w:t>if it is for it, by decrypting it with its private key, if it cannot decrypt it, then it forwards the message along to a set of its peers. Each client will have a list of messages it already received in order to prevent cycles from occurring.</w:t>
+          <w:rFonts w:ascii="Times New Roman" w:hAnsi="Times New Roman" w:cs="Times New Roman"/>
+          <w:sz w:val="24"/>
+          <w:szCs w:val="24"/>
+        </w:rPr>
+        <w:t>In order to meet this need we plan to create a communication network that will allow users to communicate anonymously and securely. In order to accomplish this we will create a distributed platform that allows users to do this. This platform will also involve a centralized name server which will assist users in determining its peers in the network. When a client first starts it will connect to the name server to determine its currently online peers. Once the client has its peers it will be able to communicate with others by using distributed messaging.</w:t>
       </w:r>
     </w:p>
     <w:p>
       <w:pPr>
-        <w:spacing w:line="480" w:lineRule="auto"/>
+        <w:spacing w:line="360" w:lineRule="auto"/>
         <w:ind w:firstLine="720"/>
         <w:rPr>
+          <w:rFonts w:ascii="Times New Roman" w:hAnsi="Times New Roman" w:cs="Times New Roman"/>
           <w:sz w:val="24"/>
           <w:szCs w:val="24"/>
         </w:rPr>
       </w:pPr>
       <w:r>
         <w:rPr>
-          <w:sz w:val="24"/>
-          <w:szCs w:val="24"/>
-        </w:rPr>
-        <w:t>Encrypting the messages using asymmetrical encryption allows the messages to be sent across the peers with no destination address and keep the contents of the message private as only the recipient will be able to read the contents.</w:t>
-      </w:r>
-      <w:r>
-        <w:rPr>
-          <w:sz w:val="24"/>
-          <w:szCs w:val="24"/>
-        </w:rPr>
-        <w:t xml:space="preserve"> This allows the client who wishes to send the message to broadcast them, and hide their address, as even if the intended client is one of the initial peers, that client expects the messages to be broadcasted. He won’t know that the message came directly from the peer, keeping the source address of the message a secret.</w:t>
+          <w:rFonts w:ascii="Times New Roman" w:hAnsi="Times New Roman" w:cs="Times New Roman"/>
+          <w:sz w:val="24"/>
+          <w:szCs w:val="24"/>
+        </w:rPr>
+        <w:t>In order to keep message contents secret and the source and destination of the message anonymous, messages will be encrypted and bounced amongst peers. To send a message the client will fir</w:t>
+      </w:r>
+      <w:r>
+        <w:rPr>
+          <w:rFonts w:ascii="Times New Roman" w:hAnsi="Times New Roman" w:cs="Times New Roman"/>
+          <w:sz w:val="24"/>
+          <w:szCs w:val="24"/>
+        </w:rPr>
+        <w:t xml:space="preserve">st encrypt the message with its target </w:t>
+      </w:r>
+      <w:r>
+        <w:rPr>
+          <w:rFonts w:ascii="Times New Roman" w:hAnsi="Times New Roman" w:cs="Times New Roman"/>
+          <w:sz w:val="24"/>
+          <w:szCs w:val="24"/>
+        </w:rPr>
+        <w:t>client</w:t>
+      </w:r>
+      <w:r>
+        <w:rPr>
+          <w:rFonts w:ascii="Times New Roman" w:hAnsi="Times New Roman" w:cs="Times New Roman"/>
+          <w:sz w:val="24"/>
+          <w:szCs w:val="24"/>
+        </w:rPr>
+        <w:t>’s</w:t>
+      </w:r>
+      <w:r>
+        <w:rPr>
+          <w:rFonts w:ascii="Times New Roman" w:hAnsi="Times New Roman" w:cs="Times New Roman"/>
+          <w:sz w:val="24"/>
+          <w:szCs w:val="24"/>
+        </w:rPr>
+        <w:t xml:space="preserve"> public key. It will then broadcast the message to a set of its peers. The peer that rec</w:t>
+      </w:r>
+      <w:r>
+        <w:rPr>
+          <w:rFonts w:ascii="Times New Roman" w:hAnsi="Times New Roman" w:cs="Times New Roman"/>
+          <w:sz w:val="24"/>
+          <w:szCs w:val="24"/>
+        </w:rPr>
+        <w:t>eives it will determine if the message is meant for it by decrypting the message</w:t>
+      </w:r>
+      <w:r>
+        <w:rPr>
+          <w:rFonts w:ascii="Times New Roman" w:hAnsi="Times New Roman" w:cs="Times New Roman"/>
+          <w:sz w:val="24"/>
+          <w:szCs w:val="24"/>
+        </w:rPr>
+        <w:t xml:space="preserve"> with its pr</w:t>
+      </w:r>
+      <w:r>
+        <w:rPr>
+          <w:rFonts w:ascii="Times New Roman" w:hAnsi="Times New Roman" w:cs="Times New Roman"/>
+          <w:sz w:val="24"/>
+          <w:szCs w:val="24"/>
+        </w:rPr>
+        <w:t>ivate key; i</w:t>
+      </w:r>
+      <w:r>
+        <w:rPr>
+          <w:rFonts w:ascii="Times New Roman" w:hAnsi="Times New Roman" w:cs="Times New Roman"/>
+          <w:sz w:val="24"/>
+          <w:szCs w:val="24"/>
+        </w:rPr>
+        <w:t xml:space="preserve">f it cannot decrypt it, then it </w:t>
+      </w:r>
+      <w:r>
+        <w:rPr>
+          <w:rFonts w:ascii="Times New Roman" w:hAnsi="Times New Roman" w:cs="Times New Roman"/>
+          <w:sz w:val="24"/>
+          <w:szCs w:val="24"/>
+        </w:rPr>
+        <w:t>will forward</w:t>
+      </w:r>
+      <w:r>
+        <w:rPr>
+          <w:rFonts w:ascii="Times New Roman" w:hAnsi="Times New Roman" w:cs="Times New Roman"/>
+          <w:sz w:val="24"/>
+          <w:szCs w:val="24"/>
+        </w:rPr>
+        <w:t xml:space="preserve"> the message along to a set of its peers. Each client will have a list of messages it already received in order to prevent cycles from occurring.</w:t>
       </w:r>
     </w:p>
     <w:p>
       <w:pPr>
-        <w:spacing w:line="480" w:lineRule="auto"/>
+        <w:spacing w:line="360" w:lineRule="auto"/>
         <w:ind w:firstLine="720"/>
         <w:rPr>
+          <w:rFonts w:ascii="Times New Roman" w:hAnsi="Times New Roman" w:cs="Times New Roman"/>
           <w:sz w:val="24"/>
           <w:szCs w:val="24"/>
         </w:rPr>
       </w:pPr>
-      <w:bookmarkStart w:id="0" w:name="_GoBack"/>
-      <w:bookmarkEnd w:id="0"/>
+      <w:r>
+        <w:rPr>
+          <w:rFonts w:ascii="Times New Roman" w:hAnsi="Times New Roman" w:cs="Times New Roman"/>
+          <w:sz w:val="24"/>
+          <w:szCs w:val="24"/>
+        </w:rPr>
+        <w:t>Encrypting the messages using asymmetrical encryption allows the messages to be sent across the peers with no destination address</w:t>
+      </w:r>
+      <w:r>
+        <w:rPr>
+          <w:rFonts w:ascii="Times New Roman" w:hAnsi="Times New Roman" w:cs="Times New Roman"/>
+          <w:sz w:val="24"/>
+          <w:szCs w:val="24"/>
+        </w:rPr>
+        <w:t>.  It also</w:t>
+      </w:r>
+      <w:r>
+        <w:rPr>
+          <w:rFonts w:ascii="Times New Roman" w:hAnsi="Times New Roman" w:cs="Times New Roman"/>
+          <w:sz w:val="24"/>
+          <w:szCs w:val="24"/>
+        </w:rPr>
+        <w:t xml:space="preserve"> keep the contents of the message private as only the recipient will be able to read the contents. This allows the client who wishes to sen</w:t>
+      </w:r>
+      <w:r>
+        <w:rPr>
+          <w:rFonts w:ascii="Times New Roman" w:hAnsi="Times New Roman" w:cs="Times New Roman"/>
+          <w:sz w:val="24"/>
+          <w:szCs w:val="24"/>
+        </w:rPr>
+        <w:t>d the message to broadcast them</w:t>
+      </w:r>
+      <w:r>
+        <w:rPr>
+          <w:rFonts w:ascii="Times New Roman" w:hAnsi="Times New Roman" w:cs="Times New Roman"/>
+          <w:sz w:val="24"/>
+          <w:szCs w:val="24"/>
+        </w:rPr>
+        <w:t xml:space="preserve"> and hide </w:t>
+      </w:r>
+      <w:r>
+        <w:rPr>
+          <w:rFonts w:ascii="Times New Roman" w:hAnsi="Times New Roman" w:cs="Times New Roman"/>
+          <w:sz w:val="24"/>
+          <w:szCs w:val="24"/>
+        </w:rPr>
+        <w:t>their address, as even if the target</w:t>
+      </w:r>
+      <w:r>
+        <w:rPr>
+          <w:rFonts w:ascii="Times New Roman" w:hAnsi="Times New Roman" w:cs="Times New Roman"/>
+          <w:sz w:val="24"/>
+          <w:szCs w:val="24"/>
+        </w:rPr>
+        <w:t xml:space="preserve"> client is one of the initial peers, that client expects th</w:t>
+      </w:r>
+      <w:r>
+        <w:rPr>
+          <w:rFonts w:ascii="Times New Roman" w:hAnsi="Times New Roman" w:cs="Times New Roman"/>
+          <w:sz w:val="24"/>
+          <w:szCs w:val="24"/>
+        </w:rPr>
+        <w:t>e messages to be broadcasted.  The target client</w:t>
+      </w:r>
+      <w:r>
+        <w:rPr>
+          <w:rFonts w:ascii="Times New Roman" w:hAnsi="Times New Roman" w:cs="Times New Roman"/>
+          <w:sz w:val="24"/>
+          <w:szCs w:val="24"/>
+        </w:rPr>
+        <w:t xml:space="preserve"> won’t know that the message came directly from the peer, keeping the source address of the message a secret.</w:t>
+      </w:r>
     </w:p>
     <w:p>
       <w:pPr>
-        <w:spacing w:line="480" w:lineRule="auto"/>
-        <w:rPr>
+        <w:spacing w:after="120" w:line="360" w:lineRule="auto"/>
+        <w:rPr>
+          <w:rFonts w:ascii="Times New Roman" w:hAnsi="Times New Roman" w:cs="Times New Roman"/>
           <w:b/>
           <w:sz w:val="24"/>
           <w:szCs w:val="24"/>
@@ -262,6 +728,7 @@
       </w:pPr>
       <w:r>
         <w:rPr>
+          <w:rFonts w:ascii="Times New Roman" w:hAnsi="Times New Roman" w:cs="Times New Roman"/>
           <w:b/>
           <w:sz w:val="24"/>
           <w:szCs w:val="24"/>
@@ -271,32 +738,124 @@
     </w:p>
     <w:p>
       <w:pPr>
-        <w:spacing w:line="480" w:lineRule="auto"/>
-        <w:ind w:firstLine="720"/>
-        <w:rPr>
+        <w:spacing w:after="120" w:line="360" w:lineRule="auto"/>
+        <w:rPr>
+          <w:rFonts w:ascii="Times New Roman" w:hAnsi="Times New Roman" w:cs="Times New Roman"/>
           <w:sz w:val="24"/>
           <w:szCs w:val="24"/>
         </w:rPr>
       </w:pPr>
       <w:r>
         <w:rPr>
-          <w:sz w:val="24"/>
-          <w:szCs w:val="24"/>
-        </w:rPr>
-        <w:t>The benefit of our implementation will be the fact that it uses a distributed network rather than connecting to a centralized server. This will make it harder to determine the original source of the messages. There will also be no central logs of all communications.</w:t>
-      </w:r>
-      <w:r>
-        <w:rPr>
-          <w:sz w:val="24"/>
-          <w:szCs w:val="24"/>
-        </w:rPr>
-        <w:t xml:space="preserve">  A client will still be able to log conversation.</w:t>
+          <w:rFonts w:ascii="Times New Roman" w:hAnsi="Times New Roman" w:cs="Times New Roman"/>
+          <w:sz w:val="24"/>
+          <w:szCs w:val="24"/>
+        </w:rPr>
+        <w:tab/>
+        <w:t xml:space="preserve">The key benefit of our protocol is that anonymity is the central point of our design, where most communications normally add on such security features after message features are already implemented. </w:t>
+      </w:r>
+      <w:r>
+        <w:rPr>
+          <w:rFonts w:ascii="Times New Roman" w:hAnsi="Times New Roman" w:cs="Times New Roman"/>
+          <w:sz w:val="24"/>
+          <w:szCs w:val="24"/>
+        </w:rPr>
+        <w:t xml:space="preserve"> Our </w:t>
+      </w:r>
+      <w:r>
+        <w:rPr>
+          <w:rFonts w:ascii="Times New Roman" w:hAnsi="Times New Roman" w:cs="Times New Roman"/>
+          <w:sz w:val="24"/>
+          <w:szCs w:val="24"/>
+        </w:rPr>
+        <w:t xml:space="preserve">protocol </w:t>
+      </w:r>
+      <w:r>
+        <w:rPr>
+          <w:rFonts w:ascii="Times New Roman" w:hAnsi="Times New Roman" w:cs="Times New Roman"/>
+          <w:sz w:val="24"/>
+          <w:szCs w:val="24"/>
+        </w:rPr>
+        <w:t>keeps</w:t>
+      </w:r>
+      <w:r>
+        <w:rPr>
+          <w:rFonts w:ascii="Times New Roman" w:hAnsi="Times New Roman" w:cs="Times New Roman"/>
+          <w:sz w:val="24"/>
+          <w:szCs w:val="24"/>
+        </w:rPr>
+        <w:t xml:space="preserve"> the contents of messages, as well as </w:t>
+      </w:r>
+      <w:r>
+        <w:rPr>
+          <w:rFonts w:ascii="Times New Roman" w:hAnsi="Times New Roman" w:cs="Times New Roman"/>
+          <w:sz w:val="24"/>
+          <w:szCs w:val="24"/>
+        </w:rPr>
+        <w:t xml:space="preserve">the </w:t>
+      </w:r>
+      <w:r>
+        <w:rPr>
+          <w:rFonts w:ascii="Times New Roman" w:hAnsi="Times New Roman" w:cs="Times New Roman"/>
+          <w:sz w:val="24"/>
+          <w:szCs w:val="24"/>
+        </w:rPr>
+        <w:t xml:space="preserve">connections between users, </w:t>
+      </w:r>
+      <w:r>
+        <w:rPr>
+          <w:rFonts w:ascii="Times New Roman" w:hAnsi="Times New Roman" w:cs="Times New Roman"/>
+          <w:sz w:val="24"/>
+          <w:szCs w:val="24"/>
+        </w:rPr>
+        <w:t>secret</w:t>
+      </w:r>
+      <w:r>
+        <w:rPr>
+          <w:rFonts w:ascii="Times New Roman" w:hAnsi="Times New Roman" w:cs="Times New Roman"/>
+          <w:sz w:val="24"/>
+          <w:szCs w:val="24"/>
+        </w:rPr>
+        <w:t xml:space="preserve"> to any third parties who attempt to listen in.</w:t>
+      </w:r>
+      <w:r>
+        <w:rPr>
+          <w:rFonts w:ascii="Times New Roman" w:hAnsi="Times New Roman" w:cs="Times New Roman"/>
+          <w:sz w:val="24"/>
+          <w:szCs w:val="24"/>
+        </w:rPr>
+        <w:t xml:space="preserve"> </w:t>
+      </w:r>
+      <w:r>
+        <w:rPr>
+          <w:rFonts w:ascii="Times New Roman" w:hAnsi="Times New Roman" w:cs="Times New Roman"/>
+          <w:sz w:val="24"/>
+          <w:szCs w:val="24"/>
+        </w:rPr>
+        <w:t xml:space="preserve">The P2P nature of our protocol also means that there is no central point where communications must go through, and the central servers that will need to exist are simple and only </w:t>
+      </w:r>
+      <w:r>
+        <w:rPr>
+          <w:rFonts w:ascii="Times New Roman" w:hAnsi="Times New Roman" w:cs="Times New Roman"/>
+          <w:sz w:val="24"/>
+          <w:szCs w:val="24"/>
+        </w:rPr>
+        <w:t xml:space="preserve">contain data on </w:t>
+      </w:r>
+      <w:r>
+        <w:rPr>
+          <w:rFonts w:ascii="Times New Roman" w:hAnsi="Times New Roman" w:cs="Times New Roman"/>
+          <w:sz w:val="24"/>
+          <w:szCs w:val="24"/>
+        </w:rPr>
+        <w:t xml:space="preserve">active connections. </w:t>
       </w:r>
     </w:p>
     <w:p>
       <w:pPr>
-        <w:spacing w:line="480" w:lineRule="auto"/>
-        <w:rPr>
+        <w:spacing w:after="120" w:line="360" w:lineRule="auto"/>
+        <w:rPr>
+          <w:rFonts w:ascii="Times New Roman" w:hAnsi="Times New Roman" w:cs="Times New Roman"/>
           <w:b/>
           <w:sz w:val="24"/>
           <w:szCs w:val="24"/>
@@ -304,6 +863,7 @@
       </w:pPr>
       <w:r>
         <w:rPr>
+          <w:rFonts w:ascii="Times New Roman" w:hAnsi="Times New Roman" w:cs="Times New Roman"/>
           <w:b/>
           <w:sz w:val="24"/>
           <w:szCs w:val="24"/>
@@ -313,37 +873,187 @@
     </w:p>
     <w:p>
       <w:pPr>
-        <w:spacing w:line="480" w:lineRule="auto"/>
+        <w:spacing w:after="120" w:line="360" w:lineRule="auto"/>
         <w:ind w:firstLine="720"/>
         <w:rPr>
+          <w:rFonts w:ascii="Times New Roman" w:hAnsi="Times New Roman" w:cs="Times New Roman"/>
           <w:sz w:val="24"/>
           <w:szCs w:val="24"/>
         </w:rPr>
       </w:pPr>
       <w:r>
         <w:rPr>
-          <w:sz w:val="24"/>
-          <w:szCs w:val="24"/>
-        </w:rPr>
-        <w:t xml:space="preserve">The idea of an anonymous communication network is not new, however our Anonychat will still bring together a combination of things that does not currently exist on other products. Some anonymous communications include the Invisible Internet Project (I2P), an ongoing effort to build a free, open source, and anonymous internet. I2P includes a system to allow </w:t>
-      </w:r>
-      <w:r>
-        <w:rPr>
-          <w:sz w:val="24"/>
-          <w:szCs w:val="24"/>
-        </w:rPr>
-        <w:lastRenderedPageBreak/>
-        <w:t xml:space="preserve">anonymous IRC communication, by simply allowing standard IRC protocol over the I2P network. Since I2P is designed at the network layer, it does restrict compatibility to only those on the I2P network to maintain anonymity, whereas Anonychat’s restrictions are to the application itself. Users will be able connect across any existing communication network. Freenode is an example of IRC using the standard protocol with SSL encryption to </w:t>
-      </w:r>
-      <w:r>
-        <w:rPr>
-          <w:sz w:val="24"/>
-          <w:szCs w:val="24"/>
-        </w:rPr>
-        <w:t xml:space="preserve">ensure anonymity. Freenode, being an IRC protocol, still will have direct connections that can indicate relations between users, while our Anonychat will implement a method to </w:t>
-      </w:r>
-      <w:r>
-        <w:rPr>
+          <w:rFonts w:ascii="Times New Roman" w:hAnsi="Times New Roman" w:cs="Times New Roman"/>
+          <w:sz w:val="24"/>
+          <w:szCs w:val="24"/>
+        </w:rPr>
+        <w:t xml:space="preserve">The idea of an anonymous communication network is not new, however our </w:t>
+      </w:r>
+      <w:proofErr w:type="spellStart"/>
+      <w:r>
+        <w:rPr>
+          <w:rFonts w:ascii="Times New Roman" w:hAnsi="Times New Roman" w:cs="Times New Roman"/>
+          <w:sz w:val="24"/>
+          <w:szCs w:val="24"/>
+        </w:rPr>
+        <w:t>Anonychat</w:t>
+      </w:r>
+      <w:proofErr w:type="spellEnd"/>
+      <w:r>
+        <w:rPr>
+          <w:rFonts w:ascii="Times New Roman" w:hAnsi="Times New Roman" w:cs="Times New Roman"/>
+          <w:sz w:val="24"/>
+          <w:szCs w:val="24"/>
+        </w:rPr>
+        <w:t xml:space="preserve"> will still bring together a</w:t>
+      </w:r>
+      <w:r>
+        <w:rPr>
+          <w:rFonts w:ascii="Times New Roman" w:hAnsi="Times New Roman" w:cs="Times New Roman"/>
+          <w:sz w:val="24"/>
+          <w:szCs w:val="24"/>
+        </w:rPr>
+        <w:t xml:space="preserve"> combination of things that are not currently provided by other products</w:t>
+      </w:r>
+      <w:r>
+        <w:rPr>
+          <w:rFonts w:ascii="Times New Roman" w:hAnsi="Times New Roman" w:cs="Times New Roman"/>
+          <w:sz w:val="24"/>
+          <w:szCs w:val="24"/>
+        </w:rPr>
+        <w:t>. Some anonymous communications include the Invisible Internet Project (I2P), an ongoing effort to build a free, open source, and anonymous internet. I2P includes a system to al</w:t>
+      </w:r>
+      <w:r>
+        <w:rPr>
+          <w:rFonts w:ascii="Times New Roman" w:hAnsi="Times New Roman" w:cs="Times New Roman"/>
+          <w:sz w:val="24"/>
+          <w:szCs w:val="24"/>
+        </w:rPr>
+        <w:t>low anonymous IRC communication</w:t>
+      </w:r>
+      <w:r>
+        <w:rPr>
+          <w:rFonts w:ascii="Times New Roman" w:hAnsi="Times New Roman" w:cs="Times New Roman"/>
+          <w:sz w:val="24"/>
+          <w:szCs w:val="24"/>
+        </w:rPr>
+        <w:t xml:space="preserve"> by simply allowing standard IRC protocol over the I2P network. Since I2P is designed at the network layer, it does restrict compatibility t</w:t>
+      </w:r>
+      <w:r>
+        <w:rPr>
+          <w:rFonts w:ascii="Times New Roman" w:hAnsi="Times New Roman" w:cs="Times New Roman"/>
+          <w:sz w:val="24"/>
+          <w:szCs w:val="24"/>
+        </w:rPr>
+        <w:t xml:space="preserve">o only those on the I2P network, </w:t>
+      </w:r>
+      <w:r>
+        <w:rPr>
+          <w:rFonts w:ascii="Times New Roman" w:hAnsi="Times New Roman" w:cs="Times New Roman"/>
+          <w:sz w:val="24"/>
+          <w:szCs w:val="24"/>
+        </w:rPr>
+        <w:t xml:space="preserve">whereas </w:t>
+      </w:r>
+      <w:proofErr w:type="spellStart"/>
+      <w:r>
+        <w:rPr>
+          <w:rFonts w:ascii="Times New Roman" w:hAnsi="Times New Roman" w:cs="Times New Roman"/>
+          <w:sz w:val="24"/>
+          <w:szCs w:val="24"/>
+        </w:rPr>
+        <w:t>Anonychat’s</w:t>
+      </w:r>
+      <w:proofErr w:type="spellEnd"/>
+      <w:r>
+        <w:rPr>
+          <w:rFonts w:ascii="Times New Roman" w:hAnsi="Times New Roman" w:cs="Times New Roman"/>
+          <w:sz w:val="24"/>
+          <w:szCs w:val="24"/>
+        </w:rPr>
+        <w:t xml:space="preserve"> restrictions are to the application itself. Users will be able connect across any existing communication network. </w:t>
+      </w:r>
+      <w:proofErr w:type="spellStart"/>
+      <w:r>
+        <w:rPr>
+          <w:rFonts w:ascii="Times New Roman" w:hAnsi="Times New Roman" w:cs="Times New Roman"/>
+          <w:sz w:val="24"/>
+          <w:szCs w:val="24"/>
+        </w:rPr>
+        <w:t>Freenode</w:t>
+      </w:r>
+      <w:proofErr w:type="spellEnd"/>
+      <w:r>
+        <w:rPr>
+          <w:rFonts w:ascii="Times New Roman" w:hAnsi="Times New Roman" w:cs="Times New Roman"/>
+          <w:sz w:val="24"/>
+          <w:szCs w:val="24"/>
+        </w:rPr>
+        <w:t xml:space="preserve"> is an example of IRC using the standard protocol with SSL encryption to </w:t>
+      </w:r>
+      <w:r>
+        <w:rPr>
+          <w:rFonts w:ascii="Times New Roman" w:hAnsi="Times New Roman" w:cs="Times New Roman"/>
+          <w:sz w:val="24"/>
+          <w:szCs w:val="24"/>
+        </w:rPr>
+        <w:t xml:space="preserve">ensure anonymity. </w:t>
+      </w:r>
+      <w:proofErr w:type="spellStart"/>
+      <w:r>
+        <w:rPr>
+          <w:rFonts w:ascii="Times New Roman" w:hAnsi="Times New Roman" w:cs="Times New Roman"/>
+          <w:sz w:val="24"/>
+          <w:szCs w:val="24"/>
+        </w:rPr>
+        <w:t>Freenode</w:t>
+      </w:r>
+      <w:proofErr w:type="spellEnd"/>
+      <w:r>
+        <w:rPr>
+          <w:rFonts w:ascii="Times New Roman" w:hAnsi="Times New Roman" w:cs="Times New Roman"/>
+          <w:sz w:val="24"/>
+          <w:szCs w:val="24"/>
+        </w:rPr>
+        <w:t xml:space="preserve">, being an IRC protocol, still </w:t>
+      </w:r>
+      <w:r>
+        <w:rPr>
+          <w:rFonts w:ascii="Times New Roman" w:hAnsi="Times New Roman" w:cs="Times New Roman"/>
+          <w:sz w:val="24"/>
+          <w:szCs w:val="24"/>
+        </w:rPr>
+        <w:t>has</w:t>
+      </w:r>
+      <w:r>
+        <w:rPr>
+          <w:rFonts w:ascii="Times New Roman" w:hAnsi="Times New Roman" w:cs="Times New Roman"/>
+          <w:sz w:val="24"/>
+          <w:szCs w:val="24"/>
+        </w:rPr>
+        <w:t xml:space="preserve"> direct connections that can indicate relations between users, while our </w:t>
+      </w:r>
+      <w:proofErr w:type="spellStart"/>
+      <w:r>
+        <w:rPr>
+          <w:rFonts w:ascii="Times New Roman" w:hAnsi="Times New Roman" w:cs="Times New Roman"/>
+          <w:sz w:val="24"/>
+          <w:szCs w:val="24"/>
+        </w:rPr>
+        <w:t>Anonychat</w:t>
+      </w:r>
+      <w:proofErr w:type="spellEnd"/>
+      <w:r>
+        <w:rPr>
+          <w:rFonts w:ascii="Times New Roman" w:hAnsi="Times New Roman" w:cs="Times New Roman"/>
+          <w:sz w:val="24"/>
+          <w:szCs w:val="24"/>
+        </w:rPr>
+        <w:t xml:space="preserve"> will implement a method to </w:t>
+      </w:r>
+      <w:r>
+        <w:rPr>
+          <w:rFonts w:ascii="Times New Roman" w:hAnsi="Times New Roman" w:cs="Times New Roman"/>
           <w:sz w:val="24"/>
           <w:szCs w:val="24"/>
         </w:rPr>
@@ -351,32 +1061,209 @@
       </w:r>
       <w:r>
         <w:rPr>
-          <w:sz w:val="24"/>
-          <w:szCs w:val="24"/>
-        </w:rPr>
-        <w:t xml:space="preserve"> intended targets of messages. In addition, Anonychat aims to be more directly peer to peer, requiring a central server only for initial connections to the Anonychat network. </w:t>
-      </w:r>
-      <w:r>
-        <w:rPr>
-          <w:sz w:val="24"/>
-          <w:szCs w:val="24"/>
-        </w:rPr>
-        <w:t>Competition</w:t>
-      </w:r>
-      <w:r>
-        <w:rPr>
-          <w:sz w:val="24"/>
-          <w:szCs w:val="24"/>
-        </w:rPr>
-        <w:t xml:space="preserve"> also extends to peer to peer style communication network Skype, which uses a similar connection system we intend to implement (a central server to start, then p2p communication afterwards). A key difference between Skype and Anonychat is that Skype’s main focus is not anonymity, and uses P2P connections in a more direct method. Some projects in the IRC field, such as Quassel and Rust, are more direct competition in anonymity, but do not use the P2P connectivity we will attempt. Overall, our metric for success will be if Anonychat is able to reliably send messages through the distributed system with minimal chance for the messages to directly connect users</w:t>
-      </w:r>
-      <w:r>
-        <w:rPr>
-          <w:sz w:val="24"/>
-          <w:szCs w:val="24"/>
-        </w:rPr>
-        <w:t>.</w:t>
-      </w:r>
+          <w:rFonts w:ascii="Times New Roman" w:hAnsi="Times New Roman" w:cs="Times New Roman"/>
+          <w:sz w:val="24"/>
+          <w:szCs w:val="24"/>
+        </w:rPr>
+        <w:t xml:space="preserve"> intended targets of messages. In addition, </w:t>
+      </w:r>
+      <w:proofErr w:type="spellStart"/>
+      <w:r>
+        <w:rPr>
+          <w:rFonts w:ascii="Times New Roman" w:hAnsi="Times New Roman" w:cs="Times New Roman"/>
+          <w:sz w:val="24"/>
+          <w:szCs w:val="24"/>
+        </w:rPr>
+        <w:t>Anonychat</w:t>
+      </w:r>
+      <w:proofErr w:type="spellEnd"/>
+      <w:r>
+        <w:rPr>
+          <w:rFonts w:ascii="Times New Roman" w:hAnsi="Times New Roman" w:cs="Times New Roman"/>
+          <w:sz w:val="24"/>
+          <w:szCs w:val="24"/>
+        </w:rPr>
+        <w:t xml:space="preserve"> aims to be more directly peer to peer, requiring a central server only for initial connections to the </w:t>
+      </w:r>
+      <w:proofErr w:type="spellStart"/>
+      <w:r>
+        <w:rPr>
+          <w:rFonts w:ascii="Times New Roman" w:hAnsi="Times New Roman" w:cs="Times New Roman"/>
+          <w:sz w:val="24"/>
+          <w:szCs w:val="24"/>
+        </w:rPr>
+        <w:t>Anonychat</w:t>
+      </w:r>
+      <w:proofErr w:type="spellEnd"/>
+      <w:r>
+        <w:rPr>
+          <w:rFonts w:ascii="Times New Roman" w:hAnsi="Times New Roman" w:cs="Times New Roman"/>
+          <w:sz w:val="24"/>
+          <w:szCs w:val="24"/>
+        </w:rPr>
+        <w:t xml:space="preserve"> network. Competit</w:t>
+      </w:r>
+      <w:r>
+        <w:rPr>
+          <w:rFonts w:ascii="Times New Roman" w:hAnsi="Times New Roman" w:cs="Times New Roman"/>
+          <w:sz w:val="24"/>
+          <w:szCs w:val="24"/>
+        </w:rPr>
+        <w:t>i</w:t>
+      </w:r>
+      <w:r>
+        <w:rPr>
+          <w:rFonts w:ascii="Times New Roman" w:hAnsi="Times New Roman" w:cs="Times New Roman"/>
+          <w:sz w:val="24"/>
+          <w:szCs w:val="24"/>
+        </w:rPr>
+        <w:t>on also extends to</w:t>
+      </w:r>
+      <w:r>
+        <w:rPr>
+          <w:rFonts w:ascii="Times New Roman" w:hAnsi="Times New Roman" w:cs="Times New Roman"/>
+          <w:sz w:val="24"/>
+          <w:szCs w:val="24"/>
+        </w:rPr>
+        <w:t xml:space="preserve"> the</w:t>
+      </w:r>
+      <w:r>
+        <w:rPr>
+          <w:rFonts w:ascii="Times New Roman" w:hAnsi="Times New Roman" w:cs="Times New Roman"/>
+          <w:sz w:val="24"/>
+          <w:szCs w:val="24"/>
+        </w:rPr>
+        <w:t xml:space="preserve"> </w:t>
+      </w:r>
+      <w:r>
+        <w:rPr>
+          <w:rFonts w:ascii="Times New Roman" w:hAnsi="Times New Roman" w:cs="Times New Roman"/>
+          <w:sz w:val="24"/>
+          <w:szCs w:val="24"/>
+        </w:rPr>
+        <w:t>peer-to-peer</w:t>
+      </w:r>
+      <w:r>
+        <w:rPr>
+          <w:rFonts w:ascii="Times New Roman" w:hAnsi="Times New Roman" w:cs="Times New Roman"/>
+          <w:sz w:val="24"/>
+          <w:szCs w:val="24"/>
+        </w:rPr>
+        <w:t xml:space="preserve"> style communication network Skype, which uses a similar connection system we intend to implement (a central server to start, then p2p communication afterwards). </w:t>
+      </w:r>
+      <w:r>
+        <w:rPr>
+          <w:rFonts w:ascii="Times New Roman" w:hAnsi="Times New Roman" w:cs="Times New Roman"/>
+          <w:sz w:val="24"/>
+          <w:szCs w:val="24"/>
+        </w:rPr>
+        <w:t xml:space="preserve"> However, a</w:t>
+      </w:r>
+      <w:r>
+        <w:rPr>
+          <w:rFonts w:ascii="Times New Roman" w:hAnsi="Times New Roman" w:cs="Times New Roman"/>
+          <w:sz w:val="24"/>
+          <w:szCs w:val="24"/>
+        </w:rPr>
+        <w:t xml:space="preserve"> key difference between Skype and </w:t>
+      </w:r>
+      <w:proofErr w:type="spellStart"/>
+      <w:r>
+        <w:rPr>
+          <w:rFonts w:ascii="Times New Roman" w:hAnsi="Times New Roman" w:cs="Times New Roman"/>
+          <w:sz w:val="24"/>
+          <w:szCs w:val="24"/>
+        </w:rPr>
+        <w:t>Anonychat</w:t>
+      </w:r>
+      <w:proofErr w:type="spellEnd"/>
+      <w:r>
+        <w:rPr>
+          <w:rFonts w:ascii="Times New Roman" w:hAnsi="Times New Roman" w:cs="Times New Roman"/>
+          <w:sz w:val="24"/>
+          <w:szCs w:val="24"/>
+        </w:rPr>
+        <w:t xml:space="preserve"> is that Skype’s main focus is not anonymity, and uses P2P connections in a more direct method</w:t>
+      </w:r>
+      <w:r>
+        <w:rPr>
+          <w:rFonts w:ascii="Times New Roman" w:hAnsi="Times New Roman" w:cs="Times New Roman"/>
+          <w:sz w:val="24"/>
+          <w:szCs w:val="24"/>
+        </w:rPr>
+        <w:t xml:space="preserve">, while </w:t>
+      </w:r>
+      <w:proofErr w:type="spellStart"/>
+      <w:r>
+        <w:rPr>
+          <w:rFonts w:ascii="Times New Roman" w:hAnsi="Times New Roman" w:cs="Times New Roman"/>
+          <w:sz w:val="24"/>
+          <w:szCs w:val="24"/>
+        </w:rPr>
+        <w:t>Anonychat</w:t>
+      </w:r>
+      <w:proofErr w:type="spellEnd"/>
+      <w:r>
+        <w:rPr>
+          <w:rFonts w:ascii="Times New Roman" w:hAnsi="Times New Roman" w:cs="Times New Roman"/>
+          <w:sz w:val="24"/>
+          <w:szCs w:val="24"/>
+        </w:rPr>
+        <w:t xml:space="preserve"> will use the P2P structure to hide interactions between users intentionally</w:t>
+      </w:r>
+      <w:r>
+        <w:rPr>
+          <w:rFonts w:ascii="Times New Roman" w:hAnsi="Times New Roman" w:cs="Times New Roman"/>
+          <w:sz w:val="24"/>
+          <w:szCs w:val="24"/>
+        </w:rPr>
+        <w:t xml:space="preserve">. Some projects in the IRC field, such as </w:t>
+      </w:r>
+      <w:proofErr w:type="spellStart"/>
+      <w:r>
+        <w:rPr>
+          <w:rFonts w:ascii="Times New Roman" w:hAnsi="Times New Roman" w:cs="Times New Roman"/>
+          <w:sz w:val="24"/>
+          <w:szCs w:val="24"/>
+        </w:rPr>
+        <w:t>Quassel</w:t>
+      </w:r>
+      <w:proofErr w:type="spellEnd"/>
+      <w:r>
+        <w:rPr>
+          <w:rFonts w:ascii="Times New Roman" w:hAnsi="Times New Roman" w:cs="Times New Roman"/>
+          <w:sz w:val="24"/>
+          <w:szCs w:val="24"/>
+        </w:rPr>
+        <w:t xml:space="preserve"> and Rust, are more direct competition in anonymity, but do not use the P2P </w:t>
+      </w:r>
+      <w:r>
+        <w:rPr>
+          <w:rFonts w:ascii="Times New Roman" w:hAnsi="Times New Roman" w:cs="Times New Roman"/>
+          <w:sz w:val="24"/>
+          <w:szCs w:val="24"/>
+        </w:rPr>
+        <w:t xml:space="preserve">model of </w:t>
+      </w:r>
+      <w:r>
+        <w:rPr>
+          <w:rFonts w:ascii="Times New Roman" w:hAnsi="Times New Roman" w:cs="Times New Roman"/>
+          <w:sz w:val="24"/>
+          <w:szCs w:val="24"/>
+        </w:rPr>
+        <w:t xml:space="preserve">connectivity we will attempt. </w:t>
+      </w:r>
+    </w:p>
+    <w:p>
+      <w:pPr>
+        <w:spacing w:after="120" w:line="360" w:lineRule="auto"/>
+        <w:ind w:firstLine="720"/>
+        <w:rPr>
+          <w:rFonts w:ascii="Times New Roman" w:hAnsi="Times New Roman" w:cs="Times New Roman"/>
+          <w:sz w:val="24"/>
+          <w:szCs w:val="24"/>
+        </w:rPr>
+      </w:pPr>
     </w:p>
     <w:sectPr>
       <w:pgSz w:w="12240" w:h="15840"/>
@@ -781,7 +1668,7 @@
   <w:style w:type="paragraph" w:default="1" w:styleId="Normal">
     <w:name w:val="Normal"/>
     <w:qFormat/>
-    <w:rsid w:val="00AE53C4"/>
+    <w:rsid w:val="00B2079F"/>
   </w:style>
   <w:style w:type="character" w:default="1" w:styleId="DefaultParagraphFont">
     <w:name w:val="Default Paragraph Font"/>
@@ -1072,4 +1959,16 @@
     </a:ext>
   </a:extLst>
 </a:theme>
+</file>
+
+<file path=customXml/item1.xml><?xml version="1.0" encoding="utf-8"?>
+<b:Sources xmlns:b="http://schemas.openxmlformats.org/officeDocument/2006/bibliography" xmlns="http://schemas.openxmlformats.org/officeDocument/2006/bibliography" SelectedStyle="\CHICAGO.XSL" StyleName="Chicago"/>
+</file>
+
+<file path=customXml/itemProps1.xml><?xml version="1.0" encoding="utf-8"?>
+<ds:datastoreItem xmlns:ds="http://schemas.openxmlformats.org/officeDocument/2006/customXml" ds:itemID="{347214E0-0D72-4128-A38F-FA172E6B0872}">
+  <ds:schemaRefs>
+    <ds:schemaRef ds:uri="http://schemas.openxmlformats.org/officeDocument/2006/bibliography"/>
+  </ds:schemaRefs>
+</ds:datastoreItem>
 </file>
</xml_diff>